<commit_message>
NIVEL FINAL - Attempt 3
</commit_message>
<xml_diff>
--- a/NIVEL FINAL/UiPath Certification Practical Part.docx
+++ b/NIVEL FINAL/UiPath Certification Practical Part.docx
@@ -3752,6 +3752,1312 @@
     </w:p>
     <w:p>
       <w:pPr>
+        <w:spacing w:line="240" w:lineRule="auto"/>
+        <w:rPr>
+          <w:rFonts w:ascii="Helvetica" w:hAnsi="Helvetica" w:cs="Helvetica"/>
+          <w:b/>
+          <w:bCs/>
+          <w:color w:val="333333"/>
+          <w:sz w:val="20"/>
+          <w:szCs w:val="20"/>
+          <w:bdr w:val="none" w:sz="0" w:space="0" w:color="auto" w:frame="1"/>
+          <w:lang w:val="en-US"/>
+        </w:rPr>
+      </w:pPr>
+      <w:r>
+        <w:rPr>
+          <w:rFonts w:ascii="Helvetica" w:hAnsi="Helvetica" w:cs="Helvetica"/>
+          <w:b/>
+          <w:bCs/>
+          <w:color w:val="333333"/>
+          <w:sz w:val="20"/>
+          <w:szCs w:val="20"/>
+          <w:bdr w:val="none" w:sz="0" w:space="0" w:color="auto" w:frame="1"/>
+          <w:lang w:val="en-US"/>
+        </w:rPr>
+        <w:lastRenderedPageBreak/>
+        <w:t>ATTEMPT</w:t>
+      </w:r>
+      <w:r>
+        <w:rPr>
+          <w:rFonts w:ascii="Helvetica" w:hAnsi="Helvetica" w:cs="Helvetica"/>
+          <w:b/>
+          <w:bCs/>
+          <w:color w:val="333333"/>
+          <w:sz w:val="20"/>
+          <w:szCs w:val="20"/>
+          <w:bdr w:val="none" w:sz="0" w:space="0" w:color="auto" w:frame="1"/>
+          <w:lang w:val="en-US"/>
+        </w:rPr>
+        <w:t xml:space="preserve"> </w:t>
+      </w:r>
+      <w:r>
+        <w:rPr>
+          <w:rFonts w:ascii="Helvetica" w:hAnsi="Helvetica" w:cs="Helvetica"/>
+          <w:b/>
+          <w:bCs/>
+          <w:color w:val="333333"/>
+          <w:sz w:val="20"/>
+          <w:szCs w:val="20"/>
+          <w:bdr w:val="none" w:sz="0" w:space="0" w:color="auto" w:frame="1"/>
+          <w:lang w:val="en-US"/>
+        </w:rPr>
+        <w:t>3</w:t>
+      </w:r>
+    </w:p>
+    <w:p>
+      <w:pPr>
+        <w:shd w:val="clear" w:color="auto" w:fill="FFFFFF"/>
+        <w:spacing w:after="0" w:line="240" w:lineRule="auto"/>
+        <w:rPr>
+          <w:rFonts w:ascii="Helvetica" w:eastAsia="Times New Roman" w:hAnsi="Helvetica" w:cs="Helvetica"/>
+          <w:color w:val="333333"/>
+          <w:sz w:val="21"/>
+          <w:szCs w:val="21"/>
+          <w:lang w:val="en-US" w:eastAsia="es-SV"/>
+        </w:rPr>
+      </w:pPr>
+      <w:r>
+        <w:rPr>
+          <w:rFonts w:ascii="Helvetica" w:eastAsia="Times New Roman" w:hAnsi="Helvetica" w:cs="Helvetica"/>
+          <w:b/>
+          <w:bCs/>
+          <w:color w:val="333333"/>
+          <w:sz w:val="21"/>
+          <w:szCs w:val="21"/>
+          <w:bdr w:val="none" w:sz="0" w:space="0" w:color="auto" w:frame="1"/>
+          <w:lang w:val="en-US" w:eastAsia="es-SV"/>
+        </w:rPr>
+        <w:t>The Practical part of your Certification exam is now in session!</w:t>
+      </w:r>
+    </w:p>
+    <w:p>
+      <w:pPr>
+        <w:shd w:val="clear" w:color="auto" w:fill="FFFFFF"/>
+        <w:spacing w:after="150" w:line="240" w:lineRule="auto"/>
+        <w:rPr>
+          <w:rFonts w:ascii="Helvetica" w:eastAsia="Times New Roman" w:hAnsi="Helvetica" w:cs="Helvetica"/>
+          <w:color w:val="333333"/>
+          <w:sz w:val="21"/>
+          <w:szCs w:val="21"/>
+          <w:lang w:val="en-US" w:eastAsia="es-SV"/>
+        </w:rPr>
+      </w:pPr>
+      <w:r>
+        <w:rPr>
+          <w:rFonts w:ascii="Helvetica" w:eastAsia="Times New Roman" w:hAnsi="Helvetica" w:cs="Helvetica"/>
+          <w:color w:val="333333"/>
+          <w:sz w:val="21"/>
+          <w:szCs w:val="21"/>
+          <w:lang w:val="en-US" w:eastAsia="es-SV"/>
+        </w:rPr>
+        <w:t>Please make sure to upload your final workflows before your time is up.</w:t>
+      </w:r>
+    </w:p>
+    <w:p>
+      <w:pPr>
+        <w:shd w:val="clear" w:color="auto" w:fill="FFFFFF"/>
+        <w:spacing w:after="150" w:line="240" w:lineRule="auto"/>
+        <w:rPr>
+          <w:rFonts w:ascii="Helvetica" w:eastAsia="Times New Roman" w:hAnsi="Helvetica" w:cs="Helvetica"/>
+          <w:color w:val="333333"/>
+          <w:sz w:val="21"/>
+          <w:szCs w:val="21"/>
+          <w:lang w:val="en-US" w:eastAsia="es-SV"/>
+        </w:rPr>
+      </w:pPr>
+      <w:r>
+        <w:rPr>
+          <w:rFonts w:ascii="Helvetica" w:eastAsia="Times New Roman" w:hAnsi="Helvetica" w:cs="Helvetica"/>
+          <w:color w:val="333333"/>
+          <w:sz w:val="21"/>
+          <w:szCs w:val="21"/>
+          <w:lang w:val="en-US" w:eastAsia="es-SV"/>
+        </w:rPr>
+        <w:t xml:space="preserve">The session will close once the time has expired or the files </w:t>
+      </w:r>
+      <w:proofErr w:type="gramStart"/>
+      <w:r>
+        <w:rPr>
+          <w:rFonts w:ascii="Helvetica" w:eastAsia="Times New Roman" w:hAnsi="Helvetica" w:cs="Helvetica"/>
+          <w:color w:val="333333"/>
+          <w:sz w:val="21"/>
+          <w:szCs w:val="21"/>
+          <w:lang w:val="en-US" w:eastAsia="es-SV"/>
+        </w:rPr>
+        <w:t>have been uploaded</w:t>
+      </w:r>
+      <w:proofErr w:type="gramEnd"/>
+      <w:r>
+        <w:rPr>
+          <w:rFonts w:ascii="Helvetica" w:eastAsia="Times New Roman" w:hAnsi="Helvetica" w:cs="Helvetica"/>
+          <w:color w:val="333333"/>
+          <w:sz w:val="21"/>
+          <w:szCs w:val="21"/>
+          <w:lang w:val="en-US" w:eastAsia="es-SV"/>
+        </w:rPr>
+        <w:t>.</w:t>
+      </w:r>
+    </w:p>
+    <w:p>
+      <w:pPr>
+        <w:rPr>
+          <w:sz w:val="20"/>
+          <w:szCs w:val="20"/>
+          <w:lang w:val="en-US"/>
+        </w:rPr>
+      </w:pPr>
+    </w:p>
+    <w:p>
+      <w:pPr>
+        <w:shd w:val="clear" w:color="auto" w:fill="337AB7"/>
+        <w:spacing w:after="0" w:line="240" w:lineRule="auto"/>
+        <w:rPr>
+          <w:rFonts w:ascii="Helvetica" w:eastAsia="Times New Roman" w:hAnsi="Helvetica" w:cs="Helvetica"/>
+          <w:color w:val="FFFFFF"/>
+          <w:sz w:val="21"/>
+          <w:szCs w:val="21"/>
+          <w:lang w:eastAsia="es-SV"/>
+        </w:rPr>
+      </w:pPr>
+      <w:proofErr w:type="spellStart"/>
+      <w:r>
+        <w:rPr>
+          <w:rFonts w:ascii="Helvetica" w:eastAsia="Times New Roman" w:hAnsi="Helvetica" w:cs="Helvetica"/>
+          <w:color w:val="FFFFFF"/>
+          <w:sz w:val="21"/>
+          <w:szCs w:val="21"/>
+          <w:lang w:eastAsia="es-SV"/>
+        </w:rPr>
+        <w:t>Exercise</w:t>
+      </w:r>
+      <w:proofErr w:type="spellEnd"/>
+    </w:p>
+    <w:p>
+      <w:pPr>
+        <w:spacing w:line="240" w:lineRule="auto"/>
+        <w:rPr>
+          <w:rFonts w:ascii="Helvetica" w:eastAsia="Times New Roman" w:hAnsi="Helvetica" w:cs="Helvetica"/>
+          <w:color w:val="333333"/>
+          <w:sz w:val="21"/>
+          <w:szCs w:val="21"/>
+          <w:lang w:eastAsia="es-SV"/>
+        </w:rPr>
+      </w:pPr>
+      <w:r>
+        <w:rPr>
+          <w:rFonts w:ascii="Helvetica" w:eastAsia="Times New Roman" w:hAnsi="Helvetica" w:cs="Helvetica"/>
+          <w:color w:val="333333"/>
+          <w:sz w:val="21"/>
+          <w:szCs w:val="21"/>
+          <w:lang w:val="en-US" w:eastAsia="es-SV"/>
+        </w:rPr>
+        <w:t xml:space="preserve">In this exercise, you will create a </w:t>
+      </w:r>
+      <w:proofErr w:type="spellStart"/>
+      <w:r>
+        <w:rPr>
+          <w:rFonts w:ascii="Helvetica" w:eastAsia="Times New Roman" w:hAnsi="Helvetica" w:cs="Helvetica"/>
+          <w:color w:val="333333"/>
+          <w:sz w:val="21"/>
+          <w:szCs w:val="21"/>
+          <w:lang w:val="en-US" w:eastAsia="es-SV"/>
+        </w:rPr>
+        <w:t>UiPath</w:t>
+      </w:r>
+      <w:proofErr w:type="spellEnd"/>
+      <w:r>
+        <w:rPr>
+          <w:rFonts w:ascii="Helvetica" w:eastAsia="Times New Roman" w:hAnsi="Helvetica" w:cs="Helvetica"/>
+          <w:color w:val="333333"/>
+          <w:sz w:val="21"/>
+          <w:szCs w:val="21"/>
+          <w:lang w:val="en-US" w:eastAsia="es-SV"/>
+        </w:rPr>
+        <w:t xml:space="preserve"> automation that performs the steps below.</w:t>
+      </w:r>
+      <w:r>
+        <w:rPr>
+          <w:rFonts w:ascii="Helvetica" w:eastAsia="Times New Roman" w:hAnsi="Helvetica" w:cs="Helvetica"/>
+          <w:color w:val="333333"/>
+          <w:sz w:val="21"/>
+          <w:szCs w:val="21"/>
+          <w:lang w:val="en-US" w:eastAsia="es-SV"/>
+        </w:rPr>
+        <w:br/>
+        <w:t>To achieve this, you will use the </w:t>
+      </w:r>
+      <w:proofErr w:type="spellStart"/>
+      <w:r>
+        <w:rPr>
+          <w:rFonts w:ascii="Helvetica" w:eastAsia="Times New Roman" w:hAnsi="Helvetica" w:cs="Helvetica"/>
+          <w:b/>
+          <w:bCs/>
+          <w:color w:val="333333"/>
+          <w:sz w:val="21"/>
+          <w:szCs w:val="21"/>
+          <w:bdr w:val="none" w:sz="0" w:space="0" w:color="auto" w:frame="1"/>
+          <w:lang w:val="en-US" w:eastAsia="es-SV"/>
+        </w:rPr>
+        <w:t>REFrameWork</w:t>
+      </w:r>
+      <w:proofErr w:type="spellEnd"/>
+      <w:r>
+        <w:rPr>
+          <w:rFonts w:ascii="Helvetica" w:eastAsia="Times New Roman" w:hAnsi="Helvetica" w:cs="Helvetica"/>
+          <w:color w:val="333333"/>
+          <w:sz w:val="21"/>
+          <w:szCs w:val="21"/>
+          <w:lang w:val="en-US" w:eastAsia="es-SV"/>
+        </w:rPr>
+        <w:t xml:space="preserve"> as the starting template and follow the </w:t>
+      </w:r>
+      <w:proofErr w:type="spellStart"/>
+      <w:r>
+        <w:rPr>
+          <w:rFonts w:ascii="Helvetica" w:eastAsia="Times New Roman" w:hAnsi="Helvetica" w:cs="Helvetica"/>
+          <w:color w:val="333333"/>
+          <w:sz w:val="21"/>
+          <w:szCs w:val="21"/>
+          <w:lang w:val="en-US" w:eastAsia="es-SV"/>
+        </w:rPr>
+        <w:t>UiPath</w:t>
+      </w:r>
+      <w:proofErr w:type="spellEnd"/>
+      <w:r>
+        <w:rPr>
+          <w:rFonts w:ascii="Helvetica" w:eastAsia="Times New Roman" w:hAnsi="Helvetica" w:cs="Helvetica"/>
+          <w:color w:val="333333"/>
+          <w:sz w:val="21"/>
+          <w:szCs w:val="21"/>
+          <w:lang w:val="en-US" w:eastAsia="es-SV"/>
+        </w:rPr>
+        <w:t xml:space="preserve"> development best practices.</w:t>
+      </w:r>
+      <w:r>
+        <w:rPr>
+          <w:rFonts w:ascii="Helvetica" w:eastAsia="Times New Roman" w:hAnsi="Helvetica" w:cs="Helvetica"/>
+          <w:color w:val="333333"/>
+          <w:sz w:val="21"/>
+          <w:szCs w:val="21"/>
+          <w:lang w:val="en-US" w:eastAsia="es-SV"/>
+        </w:rPr>
+        <w:br/>
+      </w:r>
+      <w:r>
+        <w:rPr>
+          <w:rFonts w:ascii="Helvetica" w:eastAsia="Times New Roman" w:hAnsi="Helvetica" w:cs="Helvetica"/>
+          <w:color w:val="333333"/>
+          <w:sz w:val="21"/>
+          <w:szCs w:val="21"/>
+          <w:lang w:val="en-US" w:eastAsia="es-SV"/>
+        </w:rPr>
+        <w:br/>
+        <w:t>Here are the steps performed by the </w:t>
+      </w:r>
+      <w:r>
+        <w:rPr>
+          <w:rFonts w:ascii="Helvetica" w:eastAsia="Times New Roman" w:hAnsi="Helvetica" w:cs="Helvetica"/>
+          <w:b/>
+          <w:bCs/>
+          <w:color w:val="333333"/>
+          <w:sz w:val="21"/>
+          <w:szCs w:val="21"/>
+          <w:bdr w:val="none" w:sz="0" w:space="0" w:color="auto" w:frame="1"/>
+          <w:lang w:val="en-US" w:eastAsia="es-SV"/>
+        </w:rPr>
+        <w:t>Robot</w:t>
+      </w:r>
+      <w:proofErr w:type="gramStart"/>
+      <w:r>
+        <w:rPr>
+          <w:rFonts w:ascii="Helvetica" w:eastAsia="Times New Roman" w:hAnsi="Helvetica" w:cs="Helvetica"/>
+          <w:color w:val="333333"/>
+          <w:sz w:val="21"/>
+          <w:szCs w:val="21"/>
+          <w:lang w:val="en-US" w:eastAsia="es-SV"/>
+        </w:rPr>
+        <w:t>:</w:t>
+      </w:r>
+      <w:proofErr w:type="gramEnd"/>
+      <w:r>
+        <w:rPr>
+          <w:rFonts w:ascii="Helvetica" w:eastAsia="Times New Roman" w:hAnsi="Helvetica" w:cs="Helvetica"/>
+          <w:color w:val="333333"/>
+          <w:sz w:val="21"/>
+          <w:szCs w:val="21"/>
+          <w:lang w:val="en-US" w:eastAsia="es-SV"/>
+        </w:rPr>
+        <w:br/>
+        <w:t>1. Log in to https://www.acme-test.com.</w:t>
+      </w:r>
+      <w:r>
+        <w:rPr>
+          <w:rFonts w:ascii="Helvetica" w:eastAsia="Times New Roman" w:hAnsi="Helvetica" w:cs="Helvetica"/>
+          <w:color w:val="333333"/>
+          <w:sz w:val="21"/>
+          <w:szCs w:val="21"/>
+          <w:lang w:val="en-US" w:eastAsia="es-SV"/>
+        </w:rPr>
+        <w:br/>
+        <w:t xml:space="preserve">2. On the landing page, Dashboard, click on the Work items menu item. Scrape the data in all the pages of the table, </w:t>
+      </w:r>
+      <w:proofErr w:type="gramStart"/>
+      <w:r>
+        <w:rPr>
+          <w:rFonts w:ascii="Helvetica" w:eastAsia="Times New Roman" w:hAnsi="Helvetica" w:cs="Helvetica"/>
+          <w:color w:val="333333"/>
+          <w:sz w:val="21"/>
+          <w:szCs w:val="21"/>
+          <w:lang w:val="en-US" w:eastAsia="es-SV"/>
+        </w:rPr>
+        <w:t>page by page</w:t>
+      </w:r>
+      <w:proofErr w:type="gramEnd"/>
+      <w:r>
+        <w:rPr>
+          <w:rFonts w:ascii="Helvetica" w:eastAsia="Times New Roman" w:hAnsi="Helvetica" w:cs="Helvetica"/>
+          <w:color w:val="333333"/>
+          <w:sz w:val="21"/>
+          <w:szCs w:val="21"/>
+          <w:lang w:val="en-US" w:eastAsia="es-SV"/>
+        </w:rPr>
+        <w:t>, ensuring error handling and recovery.</w:t>
+      </w:r>
+      <w:r>
+        <w:rPr>
+          <w:rFonts w:ascii="Helvetica" w:eastAsia="Times New Roman" w:hAnsi="Helvetica" w:cs="Helvetica"/>
+          <w:color w:val="333333"/>
+          <w:sz w:val="21"/>
+          <w:szCs w:val="21"/>
+          <w:lang w:val="en-US" w:eastAsia="es-SV"/>
+        </w:rPr>
+        <w:br/>
+        <w:t>3. For each page:</w:t>
+      </w:r>
+      <w:r>
+        <w:rPr>
+          <w:rFonts w:ascii="Helvetica" w:eastAsia="Times New Roman" w:hAnsi="Helvetica" w:cs="Helvetica"/>
+          <w:color w:val="333333"/>
+          <w:sz w:val="21"/>
+          <w:szCs w:val="21"/>
+          <w:lang w:val="en-US" w:eastAsia="es-SV"/>
+        </w:rPr>
+        <w:br/>
+        <w:t>- Filter the records where </w:t>
+      </w:r>
+      <w:r>
+        <w:rPr>
+          <w:rFonts w:ascii="Helvetica" w:eastAsia="Times New Roman" w:hAnsi="Helvetica" w:cs="Helvetica"/>
+          <w:b/>
+          <w:bCs/>
+          <w:color w:val="333333"/>
+          <w:sz w:val="21"/>
+          <w:szCs w:val="21"/>
+          <w:bdr w:val="none" w:sz="0" w:space="0" w:color="auto" w:frame="1"/>
+          <w:lang w:val="en-US" w:eastAsia="es-SV"/>
+        </w:rPr>
+        <w:t>Status</w:t>
+      </w:r>
+      <w:r>
+        <w:rPr>
+          <w:rFonts w:ascii="Helvetica" w:eastAsia="Times New Roman" w:hAnsi="Helvetica" w:cs="Helvetica"/>
+          <w:color w:val="333333"/>
+          <w:sz w:val="21"/>
+          <w:szCs w:val="21"/>
+          <w:lang w:val="en-US" w:eastAsia="es-SV"/>
+        </w:rPr>
+        <w:t> is </w:t>
+      </w:r>
+      <w:r>
+        <w:rPr>
+          <w:rFonts w:ascii="Helvetica" w:eastAsia="Times New Roman" w:hAnsi="Helvetica" w:cs="Helvetica"/>
+          <w:b/>
+          <w:bCs/>
+          <w:color w:val="333333"/>
+          <w:sz w:val="21"/>
+          <w:szCs w:val="21"/>
+          <w:bdr w:val="none" w:sz="0" w:space="0" w:color="auto" w:frame="1"/>
+          <w:lang w:val="en-US" w:eastAsia="es-SV"/>
+        </w:rPr>
+        <w:t>'Open'</w:t>
+      </w:r>
+      <w:r>
+        <w:rPr>
+          <w:rFonts w:ascii="Helvetica" w:eastAsia="Times New Roman" w:hAnsi="Helvetica" w:cs="Helvetica"/>
+          <w:color w:val="333333"/>
+          <w:sz w:val="21"/>
+          <w:szCs w:val="21"/>
+          <w:lang w:val="en-US" w:eastAsia="es-SV"/>
+        </w:rPr>
+        <w:t>;</w:t>
+      </w:r>
+      <w:r>
+        <w:rPr>
+          <w:rFonts w:ascii="Helvetica" w:eastAsia="Times New Roman" w:hAnsi="Helvetica" w:cs="Helvetica"/>
+          <w:color w:val="333333"/>
+          <w:sz w:val="21"/>
+          <w:szCs w:val="21"/>
+          <w:lang w:val="en-US" w:eastAsia="es-SV"/>
+        </w:rPr>
+        <w:br/>
+        <w:t>- Filter the records where </w:t>
+      </w:r>
+      <w:r>
+        <w:rPr>
+          <w:rFonts w:ascii="Helvetica" w:eastAsia="Times New Roman" w:hAnsi="Helvetica" w:cs="Helvetica"/>
+          <w:b/>
+          <w:bCs/>
+          <w:color w:val="333333"/>
+          <w:sz w:val="21"/>
+          <w:szCs w:val="21"/>
+          <w:bdr w:val="none" w:sz="0" w:space="0" w:color="auto" w:frame="1"/>
+          <w:lang w:val="en-US" w:eastAsia="es-SV"/>
+        </w:rPr>
+        <w:t>Type</w:t>
+      </w:r>
+      <w:r>
+        <w:rPr>
+          <w:rFonts w:ascii="Helvetica" w:eastAsia="Times New Roman" w:hAnsi="Helvetica" w:cs="Helvetica"/>
+          <w:color w:val="333333"/>
+          <w:sz w:val="21"/>
+          <w:szCs w:val="21"/>
+          <w:lang w:val="en-US" w:eastAsia="es-SV"/>
+        </w:rPr>
+        <w:t> is </w:t>
+      </w:r>
+      <w:r>
+        <w:rPr>
+          <w:rFonts w:ascii="Helvetica" w:eastAsia="Times New Roman" w:hAnsi="Helvetica" w:cs="Helvetica"/>
+          <w:b/>
+          <w:bCs/>
+          <w:color w:val="333333"/>
+          <w:sz w:val="21"/>
+          <w:szCs w:val="21"/>
+          <w:bdr w:val="none" w:sz="0" w:space="0" w:color="auto" w:frame="1"/>
+          <w:lang w:val="en-US" w:eastAsia="es-SV"/>
+        </w:rPr>
+        <w:t>'WI3'</w:t>
+      </w:r>
+      <w:r>
+        <w:rPr>
+          <w:rFonts w:ascii="Helvetica" w:eastAsia="Times New Roman" w:hAnsi="Helvetica" w:cs="Helvetica"/>
+          <w:color w:val="333333"/>
+          <w:sz w:val="21"/>
+          <w:szCs w:val="21"/>
+          <w:lang w:val="en-US" w:eastAsia="es-SV"/>
+        </w:rPr>
+        <w:t>;</w:t>
+      </w:r>
+      <w:r>
+        <w:rPr>
+          <w:rFonts w:ascii="Helvetica" w:eastAsia="Times New Roman" w:hAnsi="Helvetica" w:cs="Helvetica"/>
+          <w:color w:val="333333"/>
+          <w:sz w:val="21"/>
+          <w:szCs w:val="21"/>
+          <w:lang w:val="en-US" w:eastAsia="es-SV"/>
+        </w:rPr>
+        <w:br/>
+        <w:t>- Filter the records where </w:t>
+      </w:r>
+      <w:r>
+        <w:rPr>
+          <w:rFonts w:ascii="Helvetica" w:eastAsia="Times New Roman" w:hAnsi="Helvetica" w:cs="Helvetica"/>
+          <w:b/>
+          <w:bCs/>
+          <w:color w:val="333333"/>
+          <w:sz w:val="21"/>
+          <w:szCs w:val="21"/>
+          <w:bdr w:val="none" w:sz="0" w:space="0" w:color="auto" w:frame="1"/>
+          <w:lang w:val="en-US" w:eastAsia="es-SV"/>
+        </w:rPr>
+        <w:t>Date</w:t>
+      </w:r>
+      <w:r>
+        <w:rPr>
+          <w:rFonts w:ascii="Helvetica" w:eastAsia="Times New Roman" w:hAnsi="Helvetica" w:cs="Helvetica"/>
+          <w:color w:val="333333"/>
+          <w:sz w:val="21"/>
+          <w:szCs w:val="21"/>
+          <w:lang w:val="en-US" w:eastAsia="es-SV"/>
+        </w:rPr>
+        <w:t> is older than </w:t>
+      </w:r>
+      <w:r>
+        <w:rPr>
+          <w:rFonts w:ascii="Helvetica" w:eastAsia="Times New Roman" w:hAnsi="Helvetica" w:cs="Helvetica"/>
+          <w:b/>
+          <w:bCs/>
+          <w:color w:val="333333"/>
+          <w:sz w:val="21"/>
+          <w:szCs w:val="21"/>
+          <w:bdr w:val="none" w:sz="0" w:space="0" w:color="auto" w:frame="1"/>
+          <w:lang w:val="en-US" w:eastAsia="es-SV"/>
+        </w:rPr>
+        <w:t>'1st of December 2017'</w:t>
+      </w:r>
+      <w:r>
+        <w:rPr>
+          <w:rFonts w:ascii="Helvetica" w:eastAsia="Times New Roman" w:hAnsi="Helvetica" w:cs="Helvetica"/>
+          <w:color w:val="333333"/>
+          <w:sz w:val="21"/>
+          <w:szCs w:val="21"/>
+          <w:lang w:val="en-US" w:eastAsia="es-SV"/>
+        </w:rPr>
+        <w:t> (discard newer records);</w:t>
+      </w:r>
+      <w:r>
+        <w:rPr>
+          <w:rFonts w:ascii="Helvetica" w:eastAsia="Times New Roman" w:hAnsi="Helvetica" w:cs="Helvetica"/>
+          <w:color w:val="333333"/>
+          <w:sz w:val="21"/>
+          <w:szCs w:val="21"/>
+          <w:lang w:val="en-US" w:eastAsia="es-SV"/>
+        </w:rPr>
+        <w:br/>
+        <w:t>- </w:t>
+      </w:r>
+      <w:r>
+        <w:rPr>
+          <w:rFonts w:ascii="Helvetica" w:eastAsia="Times New Roman" w:hAnsi="Helvetica" w:cs="Helvetica"/>
+          <w:b/>
+          <w:bCs/>
+          <w:color w:val="333333"/>
+          <w:sz w:val="21"/>
+          <w:szCs w:val="21"/>
+          <w:bdr w:val="none" w:sz="0" w:space="0" w:color="auto" w:frame="1"/>
+          <w:lang w:val="en-US" w:eastAsia="es-SV"/>
+        </w:rPr>
+        <w:t>Append</w:t>
+      </w:r>
+      <w:r>
+        <w:rPr>
+          <w:rFonts w:ascii="Helvetica" w:eastAsia="Times New Roman" w:hAnsi="Helvetica" w:cs="Helvetica"/>
+          <w:color w:val="333333"/>
+          <w:sz w:val="21"/>
+          <w:szCs w:val="21"/>
+          <w:lang w:val="en-US" w:eastAsia="es-SV"/>
+        </w:rPr>
+        <w:t xml:space="preserve"> the resulting </w:t>
+      </w:r>
+      <w:proofErr w:type="spellStart"/>
+      <w:r>
+        <w:rPr>
+          <w:rFonts w:ascii="Helvetica" w:eastAsia="Times New Roman" w:hAnsi="Helvetica" w:cs="Helvetica"/>
+          <w:color w:val="333333"/>
+          <w:sz w:val="21"/>
+          <w:szCs w:val="21"/>
+          <w:lang w:val="en-US" w:eastAsia="es-SV"/>
+        </w:rPr>
+        <w:t>datatable</w:t>
+      </w:r>
+      <w:proofErr w:type="spellEnd"/>
+      <w:r>
+        <w:rPr>
+          <w:rFonts w:ascii="Helvetica" w:eastAsia="Times New Roman" w:hAnsi="Helvetica" w:cs="Helvetica"/>
+          <w:color w:val="333333"/>
+          <w:sz w:val="21"/>
+          <w:szCs w:val="21"/>
+          <w:lang w:val="en-US" w:eastAsia="es-SV"/>
+        </w:rPr>
+        <w:t xml:space="preserve"> into an Excel worksheet, you shouldn't worry about the headers and format of the output file.</w:t>
+      </w:r>
+      <w:r>
+        <w:rPr>
+          <w:rFonts w:ascii="Helvetica" w:eastAsia="Times New Roman" w:hAnsi="Helvetica" w:cs="Helvetica"/>
+          <w:color w:val="333333"/>
+          <w:sz w:val="21"/>
+          <w:szCs w:val="21"/>
+          <w:lang w:val="en-US" w:eastAsia="es-SV"/>
+        </w:rPr>
+        <w:br/>
+      </w:r>
+      <w:r>
+        <w:rPr>
+          <w:rFonts w:ascii="Helvetica" w:eastAsia="Times New Roman" w:hAnsi="Helvetica" w:cs="Helvetica"/>
+          <w:color w:val="333333"/>
+          <w:sz w:val="21"/>
+          <w:szCs w:val="21"/>
+          <w:lang w:val="en-US" w:eastAsia="es-SV"/>
+        </w:rPr>
+        <w:br/>
+        <w:t>Constraints to follow in the development, using the </w:t>
+      </w:r>
+      <w:proofErr w:type="spellStart"/>
+      <w:r>
+        <w:rPr>
+          <w:rFonts w:ascii="Helvetica" w:eastAsia="Times New Roman" w:hAnsi="Helvetica" w:cs="Helvetica"/>
+          <w:b/>
+          <w:bCs/>
+          <w:color w:val="333333"/>
+          <w:sz w:val="21"/>
+          <w:szCs w:val="21"/>
+          <w:bdr w:val="none" w:sz="0" w:space="0" w:color="auto" w:frame="1"/>
+          <w:lang w:val="en-US" w:eastAsia="es-SV"/>
+        </w:rPr>
+        <w:t>REFrameWork</w:t>
+      </w:r>
+      <w:proofErr w:type="spellEnd"/>
+      <w:proofErr w:type="gramStart"/>
+      <w:r>
+        <w:rPr>
+          <w:rFonts w:ascii="Helvetica" w:eastAsia="Times New Roman" w:hAnsi="Helvetica" w:cs="Helvetica"/>
+          <w:color w:val="333333"/>
+          <w:sz w:val="21"/>
+          <w:szCs w:val="21"/>
+          <w:lang w:val="en-US" w:eastAsia="es-SV"/>
+        </w:rPr>
+        <w:t>:</w:t>
+      </w:r>
+      <w:proofErr w:type="gramEnd"/>
+      <w:r>
+        <w:rPr>
+          <w:rFonts w:ascii="Helvetica" w:eastAsia="Times New Roman" w:hAnsi="Helvetica" w:cs="Helvetica"/>
+          <w:color w:val="333333"/>
+          <w:sz w:val="21"/>
+          <w:szCs w:val="21"/>
+          <w:lang w:val="en-US" w:eastAsia="es-SV"/>
+        </w:rPr>
+        <w:br/>
+        <w:t>1. </w:t>
+      </w:r>
+      <w:proofErr w:type="spellStart"/>
+      <w:r>
+        <w:rPr>
+          <w:rFonts w:ascii="Helvetica" w:eastAsia="Times New Roman" w:hAnsi="Helvetica" w:cs="Helvetica"/>
+          <w:b/>
+          <w:bCs/>
+          <w:color w:val="333333"/>
+          <w:sz w:val="21"/>
+          <w:szCs w:val="21"/>
+          <w:bdr w:val="none" w:sz="0" w:space="0" w:color="auto" w:frame="1"/>
+          <w:lang w:val="en-US" w:eastAsia="es-SV"/>
+        </w:rPr>
+        <w:t>TransactionItem</w:t>
+      </w:r>
+      <w:proofErr w:type="spellEnd"/>
+      <w:r>
+        <w:rPr>
+          <w:rFonts w:ascii="Helvetica" w:eastAsia="Times New Roman" w:hAnsi="Helvetica" w:cs="Helvetica"/>
+          <w:color w:val="333333"/>
+          <w:sz w:val="21"/>
+          <w:szCs w:val="21"/>
+          <w:lang w:val="en-US" w:eastAsia="es-SV"/>
+        </w:rPr>
+        <w:t> datatype should be a </w:t>
+      </w:r>
+      <w:r>
+        <w:rPr>
+          <w:rFonts w:ascii="Helvetica" w:eastAsia="Times New Roman" w:hAnsi="Helvetica" w:cs="Helvetica"/>
+          <w:b/>
+          <w:bCs/>
+          <w:color w:val="333333"/>
+          <w:sz w:val="21"/>
+          <w:szCs w:val="21"/>
+          <w:bdr w:val="none" w:sz="0" w:space="0" w:color="auto" w:frame="1"/>
+          <w:lang w:val="en-US" w:eastAsia="es-SV"/>
+        </w:rPr>
+        <w:t>String.</w:t>
+      </w:r>
+      <w:r>
+        <w:rPr>
+          <w:rFonts w:ascii="Helvetica" w:eastAsia="Times New Roman" w:hAnsi="Helvetica" w:cs="Helvetica"/>
+          <w:color w:val="333333"/>
+          <w:sz w:val="21"/>
+          <w:szCs w:val="21"/>
+          <w:lang w:val="en-US" w:eastAsia="es-SV"/>
+        </w:rPr>
+        <w:t xml:space="preserve"> The process should recover and retry in case of errors in navigation between </w:t>
+      </w:r>
+      <w:proofErr w:type="spellStart"/>
+      <w:r>
+        <w:rPr>
+          <w:rFonts w:ascii="Helvetica" w:eastAsia="Times New Roman" w:hAnsi="Helvetica" w:cs="Helvetica"/>
+          <w:color w:val="333333"/>
+          <w:sz w:val="21"/>
+          <w:szCs w:val="21"/>
+          <w:lang w:val="en-US" w:eastAsia="es-SV"/>
+        </w:rPr>
+        <w:t>WorkItems</w:t>
+      </w:r>
+      <w:proofErr w:type="spellEnd"/>
+      <w:r>
+        <w:rPr>
+          <w:rFonts w:ascii="Helvetica" w:eastAsia="Times New Roman" w:hAnsi="Helvetica" w:cs="Helvetica"/>
+          <w:color w:val="333333"/>
+          <w:sz w:val="21"/>
+          <w:szCs w:val="21"/>
+          <w:lang w:val="en-US" w:eastAsia="es-SV"/>
+        </w:rPr>
+        <w:t xml:space="preserve"> page. One transaction is the action of scraping one web </w:t>
+      </w:r>
+      <w:proofErr w:type="spellStart"/>
+      <w:r>
+        <w:rPr>
+          <w:rFonts w:ascii="Helvetica" w:eastAsia="Times New Roman" w:hAnsi="Helvetica" w:cs="Helvetica"/>
+          <w:color w:val="333333"/>
+          <w:sz w:val="21"/>
+          <w:szCs w:val="21"/>
+          <w:lang w:val="en-US" w:eastAsia="es-SV"/>
+        </w:rPr>
+        <w:t>page.By</w:t>
+      </w:r>
+      <w:proofErr w:type="spellEnd"/>
+      <w:r>
+        <w:rPr>
+          <w:rFonts w:ascii="Helvetica" w:eastAsia="Times New Roman" w:hAnsi="Helvetica" w:cs="Helvetica"/>
+          <w:color w:val="333333"/>
+          <w:sz w:val="21"/>
+          <w:szCs w:val="21"/>
+          <w:lang w:val="en-US" w:eastAsia="es-SV"/>
+        </w:rPr>
+        <w:t xml:space="preserve"> navigating to the next page, the next transaction will execute. (Same as ACME Process </w:t>
+      </w:r>
+      <w:proofErr w:type="gramStart"/>
+      <w:r>
+        <w:rPr>
+          <w:rFonts w:ascii="Helvetica" w:eastAsia="Times New Roman" w:hAnsi="Helvetica" w:cs="Helvetica"/>
+          <w:color w:val="333333"/>
+          <w:sz w:val="21"/>
+          <w:szCs w:val="21"/>
+          <w:lang w:val="en-US" w:eastAsia="es-SV"/>
+        </w:rPr>
+        <w:t>4</w:t>
+      </w:r>
+      <w:proofErr w:type="gramEnd"/>
+      <w:r>
+        <w:rPr>
+          <w:rFonts w:ascii="Helvetica" w:eastAsia="Times New Roman" w:hAnsi="Helvetica" w:cs="Helvetica"/>
+          <w:color w:val="333333"/>
+          <w:sz w:val="21"/>
+          <w:szCs w:val="21"/>
+          <w:lang w:val="en-US" w:eastAsia="es-SV"/>
+        </w:rPr>
+        <w:t xml:space="preserve"> Dispatcher from the </w:t>
+      </w:r>
+      <w:proofErr w:type="spellStart"/>
+      <w:r>
+        <w:rPr>
+          <w:rFonts w:ascii="Helvetica" w:eastAsia="Times New Roman" w:hAnsi="Helvetica" w:cs="Helvetica"/>
+          <w:color w:val="333333"/>
+          <w:sz w:val="21"/>
+          <w:szCs w:val="21"/>
+          <w:lang w:val="en-US" w:eastAsia="es-SV"/>
+        </w:rPr>
+        <w:t>UiPath</w:t>
+      </w:r>
+      <w:proofErr w:type="spellEnd"/>
+      <w:r>
+        <w:rPr>
+          <w:rFonts w:ascii="Helvetica" w:eastAsia="Times New Roman" w:hAnsi="Helvetica" w:cs="Helvetica"/>
+          <w:color w:val="333333"/>
+          <w:sz w:val="21"/>
+          <w:szCs w:val="21"/>
+          <w:lang w:val="en-US" w:eastAsia="es-SV"/>
+        </w:rPr>
+        <w:t xml:space="preserve"> Academy). </w:t>
+      </w:r>
+      <w:r>
+        <w:rPr>
+          <w:rFonts w:ascii="Helvetica" w:eastAsia="Times New Roman" w:hAnsi="Helvetica" w:cs="Helvetica"/>
+          <w:color w:val="333333"/>
+          <w:sz w:val="21"/>
+          <w:szCs w:val="21"/>
+          <w:lang w:val="en-US" w:eastAsia="es-SV"/>
+        </w:rPr>
+        <w:br/>
+        <w:t xml:space="preserve">2. Create a separate workflow file for the Login to ACME. File input arguments: </w:t>
+      </w:r>
+      <w:proofErr w:type="gramStart"/>
+      <w:r>
+        <w:rPr>
+          <w:rFonts w:ascii="Helvetica" w:eastAsia="Times New Roman" w:hAnsi="Helvetica" w:cs="Helvetica"/>
+          <w:color w:val="333333"/>
+          <w:sz w:val="21"/>
+          <w:szCs w:val="21"/>
+          <w:lang w:val="en-US" w:eastAsia="es-SV"/>
+        </w:rPr>
+        <w:t>URL ;</w:t>
+      </w:r>
+      <w:proofErr w:type="gramEnd"/>
+      <w:r>
+        <w:rPr>
+          <w:rFonts w:ascii="Helvetica" w:eastAsia="Times New Roman" w:hAnsi="Helvetica" w:cs="Helvetica"/>
+          <w:color w:val="333333"/>
+          <w:sz w:val="21"/>
+          <w:szCs w:val="21"/>
+          <w:lang w:val="en-US" w:eastAsia="es-SV"/>
+        </w:rPr>
+        <w:t xml:space="preserve"> Username ; Password .</w:t>
+      </w:r>
+      <w:r>
+        <w:rPr>
+          <w:rFonts w:ascii="Helvetica" w:eastAsia="Times New Roman" w:hAnsi="Helvetica" w:cs="Helvetica"/>
+          <w:color w:val="333333"/>
+          <w:sz w:val="21"/>
+          <w:szCs w:val="21"/>
+          <w:lang w:val="en-US" w:eastAsia="es-SV"/>
+        </w:rPr>
+        <w:br/>
+        <w:t>3. Create a separate workflow file for closing ACME. </w:t>
+      </w:r>
+      <w:r>
+        <w:rPr>
+          <w:rFonts w:ascii="Helvetica" w:eastAsia="Times New Roman" w:hAnsi="Helvetica" w:cs="Helvetica"/>
+          <w:color w:val="333333"/>
+          <w:sz w:val="21"/>
+          <w:szCs w:val="21"/>
+          <w:lang w:val="en-US" w:eastAsia="es-SV"/>
+        </w:rPr>
+        <w:br/>
+        <w:t>3. Add the </w:t>
+      </w:r>
+      <w:r>
+        <w:rPr>
+          <w:rFonts w:ascii="Helvetica" w:eastAsia="Times New Roman" w:hAnsi="Helvetica" w:cs="Helvetica"/>
+          <w:b/>
+          <w:bCs/>
+          <w:color w:val="333333"/>
+          <w:sz w:val="21"/>
+          <w:szCs w:val="21"/>
+          <w:bdr w:val="none" w:sz="0" w:space="0" w:color="auto" w:frame="1"/>
+          <w:lang w:val="en-US" w:eastAsia="es-SV"/>
+        </w:rPr>
+        <w:t>ACME_URL</w:t>
+      </w:r>
+      <w:r>
+        <w:rPr>
+          <w:rFonts w:ascii="Helvetica" w:eastAsia="Times New Roman" w:hAnsi="Helvetica" w:cs="Helvetica"/>
+          <w:color w:val="333333"/>
+          <w:sz w:val="21"/>
+          <w:szCs w:val="21"/>
+          <w:lang w:val="en-US" w:eastAsia="es-SV"/>
+        </w:rPr>
+        <w:t> and </w:t>
+      </w:r>
+      <w:proofErr w:type="spellStart"/>
+      <w:r>
+        <w:rPr>
+          <w:rFonts w:ascii="Helvetica" w:eastAsia="Times New Roman" w:hAnsi="Helvetica" w:cs="Helvetica"/>
+          <w:b/>
+          <w:bCs/>
+          <w:color w:val="333333"/>
+          <w:sz w:val="21"/>
+          <w:szCs w:val="21"/>
+          <w:bdr w:val="none" w:sz="0" w:space="0" w:color="auto" w:frame="1"/>
+          <w:lang w:val="en-US" w:eastAsia="es-SV"/>
+        </w:rPr>
+        <w:t>ACME_Credential</w:t>
+      </w:r>
+      <w:proofErr w:type="spellEnd"/>
+      <w:r>
+        <w:rPr>
+          <w:rFonts w:ascii="Helvetica" w:eastAsia="Times New Roman" w:hAnsi="Helvetica" w:cs="Helvetica"/>
+          <w:color w:val="333333"/>
+          <w:sz w:val="21"/>
+          <w:szCs w:val="21"/>
+          <w:lang w:val="en-US" w:eastAsia="es-SV"/>
+        </w:rPr>
+        <w:t xml:space="preserve"> to the </w:t>
+      </w:r>
+      <w:proofErr w:type="spellStart"/>
+      <w:r>
+        <w:rPr>
+          <w:rFonts w:ascii="Helvetica" w:eastAsia="Times New Roman" w:hAnsi="Helvetica" w:cs="Helvetica"/>
+          <w:color w:val="333333"/>
+          <w:sz w:val="21"/>
+          <w:szCs w:val="21"/>
+          <w:lang w:val="en-US" w:eastAsia="es-SV"/>
+        </w:rPr>
+        <w:t>Config</w:t>
+      </w:r>
+      <w:proofErr w:type="spellEnd"/>
+      <w:r>
+        <w:rPr>
+          <w:rFonts w:ascii="Helvetica" w:eastAsia="Times New Roman" w:hAnsi="Helvetica" w:cs="Helvetica"/>
+          <w:color w:val="333333"/>
+          <w:sz w:val="21"/>
+          <w:szCs w:val="21"/>
+          <w:lang w:val="en-US" w:eastAsia="es-SV"/>
+        </w:rPr>
+        <w:t xml:space="preserve"> file.</w:t>
+      </w:r>
+      <w:r>
+        <w:rPr>
+          <w:rFonts w:ascii="Helvetica" w:eastAsia="Times New Roman" w:hAnsi="Helvetica" w:cs="Helvetica"/>
+          <w:color w:val="333333"/>
+          <w:sz w:val="21"/>
+          <w:szCs w:val="21"/>
+          <w:lang w:val="en-US" w:eastAsia="es-SV"/>
+        </w:rPr>
+        <w:br/>
+        <w:t xml:space="preserve">4. Populate </w:t>
+      </w:r>
+      <w:proofErr w:type="spellStart"/>
+      <w:r>
+        <w:rPr>
+          <w:rFonts w:ascii="Helvetica" w:eastAsia="Times New Roman" w:hAnsi="Helvetica" w:cs="Helvetica"/>
+          <w:color w:val="333333"/>
+          <w:sz w:val="21"/>
+          <w:szCs w:val="21"/>
+          <w:lang w:val="en-US" w:eastAsia="es-SV"/>
+        </w:rPr>
+        <w:t>InitAllApplications.xaml</w:t>
+      </w:r>
+      <w:proofErr w:type="spellEnd"/>
+      <w:r>
+        <w:rPr>
+          <w:rFonts w:ascii="Helvetica" w:eastAsia="Times New Roman" w:hAnsi="Helvetica" w:cs="Helvetica"/>
+          <w:color w:val="333333"/>
+          <w:sz w:val="21"/>
+          <w:szCs w:val="21"/>
+          <w:lang w:val="en-US" w:eastAsia="es-SV"/>
+        </w:rPr>
+        <w:t xml:space="preserve"> from the Framework folder with Invoking the Login to ACME and navigation to the Work Items.</w:t>
+      </w:r>
+      <w:r>
+        <w:rPr>
+          <w:rFonts w:ascii="Helvetica" w:eastAsia="Times New Roman" w:hAnsi="Helvetica" w:cs="Helvetica"/>
+          <w:color w:val="333333"/>
+          <w:sz w:val="21"/>
+          <w:szCs w:val="21"/>
+          <w:lang w:val="en-US" w:eastAsia="es-SV"/>
+        </w:rPr>
+        <w:br/>
+        <w:t xml:space="preserve">5. Populate </w:t>
+      </w:r>
+      <w:proofErr w:type="spellStart"/>
+      <w:r>
+        <w:rPr>
+          <w:rFonts w:ascii="Helvetica" w:eastAsia="Times New Roman" w:hAnsi="Helvetica" w:cs="Helvetica"/>
+          <w:color w:val="333333"/>
+          <w:sz w:val="21"/>
+          <w:szCs w:val="21"/>
+          <w:lang w:val="en-US" w:eastAsia="es-SV"/>
+        </w:rPr>
+        <w:t>CloseAllApplications.xaml</w:t>
+      </w:r>
+      <w:proofErr w:type="spellEnd"/>
+      <w:r>
+        <w:rPr>
+          <w:rFonts w:ascii="Helvetica" w:eastAsia="Times New Roman" w:hAnsi="Helvetica" w:cs="Helvetica"/>
+          <w:color w:val="333333"/>
+          <w:sz w:val="21"/>
+          <w:szCs w:val="21"/>
+          <w:lang w:val="en-US" w:eastAsia="es-SV"/>
+        </w:rPr>
+        <w:t xml:space="preserve"> from the Framework folder with Invoking the Close ACME.</w:t>
+      </w:r>
+      <w:r>
+        <w:rPr>
+          <w:rFonts w:ascii="Helvetica" w:eastAsia="Times New Roman" w:hAnsi="Helvetica" w:cs="Helvetica"/>
+          <w:color w:val="333333"/>
+          <w:sz w:val="21"/>
+          <w:szCs w:val="21"/>
+          <w:lang w:val="en-US" w:eastAsia="es-SV"/>
+        </w:rPr>
+        <w:br/>
+        <w:t xml:space="preserve">6. Populate </w:t>
+      </w:r>
+      <w:proofErr w:type="spellStart"/>
+      <w:r>
+        <w:rPr>
+          <w:rFonts w:ascii="Helvetica" w:eastAsia="Times New Roman" w:hAnsi="Helvetica" w:cs="Helvetica"/>
+          <w:color w:val="333333"/>
+          <w:sz w:val="21"/>
+          <w:szCs w:val="21"/>
+          <w:lang w:val="en-US" w:eastAsia="es-SV"/>
+        </w:rPr>
+        <w:t>KillAllProcesses.xaml</w:t>
+      </w:r>
+      <w:proofErr w:type="spellEnd"/>
+      <w:r>
+        <w:rPr>
+          <w:rFonts w:ascii="Helvetica" w:eastAsia="Times New Roman" w:hAnsi="Helvetica" w:cs="Helvetica"/>
+          <w:color w:val="333333"/>
+          <w:sz w:val="21"/>
+          <w:szCs w:val="21"/>
+          <w:lang w:val="en-US" w:eastAsia="es-SV"/>
+        </w:rPr>
+        <w:t xml:space="preserve"> from the Framework folder with killing the process used.</w:t>
+      </w:r>
+      <w:r>
+        <w:rPr>
+          <w:rFonts w:ascii="Helvetica" w:eastAsia="Times New Roman" w:hAnsi="Helvetica" w:cs="Helvetica"/>
+          <w:color w:val="333333"/>
+          <w:sz w:val="21"/>
+          <w:szCs w:val="21"/>
+          <w:lang w:val="en-US" w:eastAsia="es-SV"/>
+        </w:rPr>
+        <w:br/>
+        <w:t xml:space="preserve">7. Populate the </w:t>
+      </w:r>
+      <w:proofErr w:type="spellStart"/>
+      <w:r>
+        <w:rPr>
+          <w:rFonts w:ascii="Helvetica" w:eastAsia="Times New Roman" w:hAnsi="Helvetica" w:cs="Helvetica"/>
+          <w:color w:val="333333"/>
+          <w:sz w:val="21"/>
+          <w:szCs w:val="21"/>
+          <w:lang w:val="en-US" w:eastAsia="es-SV"/>
+        </w:rPr>
+        <w:t>Process.xaml</w:t>
+      </w:r>
+      <w:proofErr w:type="spellEnd"/>
+      <w:r>
+        <w:rPr>
+          <w:rFonts w:ascii="Helvetica" w:eastAsia="Times New Roman" w:hAnsi="Helvetica" w:cs="Helvetica"/>
+          <w:color w:val="333333"/>
+          <w:sz w:val="21"/>
+          <w:szCs w:val="21"/>
+          <w:lang w:val="en-US" w:eastAsia="es-SV"/>
+        </w:rPr>
+        <w:t xml:space="preserve"> file with the following actions: Web scraping, Filtering and Appending to Excel.</w:t>
+      </w:r>
+      <w:r>
+        <w:rPr>
+          <w:rFonts w:ascii="Helvetica" w:eastAsia="Times New Roman" w:hAnsi="Helvetica" w:cs="Helvetica"/>
+          <w:color w:val="333333"/>
+          <w:sz w:val="21"/>
+          <w:szCs w:val="21"/>
+          <w:lang w:val="en-US" w:eastAsia="es-SV"/>
+        </w:rPr>
+        <w:br/>
+      </w:r>
+      <w:r>
+        <w:rPr>
+          <w:rFonts w:ascii="Helvetica" w:eastAsia="Times New Roman" w:hAnsi="Helvetica" w:cs="Helvetica"/>
+          <w:color w:val="333333"/>
+          <w:sz w:val="21"/>
+          <w:szCs w:val="21"/>
+          <w:lang w:val="en-US" w:eastAsia="es-SV"/>
+        </w:rPr>
+        <w:br/>
+      </w:r>
+      <w:r>
+        <w:rPr>
+          <w:rFonts w:ascii="Helvetica" w:eastAsia="Times New Roman" w:hAnsi="Helvetica" w:cs="Helvetica"/>
+          <w:b/>
+          <w:bCs/>
+          <w:color w:val="333333"/>
+          <w:sz w:val="21"/>
+          <w:szCs w:val="21"/>
+          <w:bdr w:val="none" w:sz="0" w:space="0" w:color="auto" w:frame="1"/>
+          <w:lang w:val="en-US" w:eastAsia="es-SV"/>
+        </w:rPr>
+        <w:t>Important Note</w:t>
+      </w:r>
+      <w:r>
+        <w:rPr>
+          <w:rFonts w:ascii="Helvetica" w:eastAsia="Times New Roman" w:hAnsi="Helvetica" w:cs="Helvetica"/>
+          <w:color w:val="333333"/>
+          <w:sz w:val="21"/>
+          <w:szCs w:val="21"/>
+          <w:lang w:val="en-US" w:eastAsia="es-SV"/>
+        </w:rPr>
+        <w:t xml:space="preserve">: </w:t>
+      </w:r>
+      <w:proofErr w:type="gramStart"/>
+      <w:r>
+        <w:rPr>
+          <w:rFonts w:ascii="Helvetica" w:eastAsia="Times New Roman" w:hAnsi="Helvetica" w:cs="Helvetica"/>
+          <w:color w:val="333333"/>
+          <w:sz w:val="21"/>
+          <w:szCs w:val="21"/>
+          <w:lang w:val="en-US" w:eastAsia="es-SV"/>
+        </w:rPr>
+        <w:t>Don't</w:t>
+      </w:r>
+      <w:proofErr w:type="gramEnd"/>
+      <w:r>
+        <w:rPr>
+          <w:rFonts w:ascii="Helvetica" w:eastAsia="Times New Roman" w:hAnsi="Helvetica" w:cs="Helvetica"/>
+          <w:color w:val="333333"/>
+          <w:sz w:val="21"/>
+          <w:szCs w:val="21"/>
+          <w:lang w:val="en-US" w:eastAsia="es-SV"/>
+        </w:rPr>
+        <w:t xml:space="preserve"> use external file references outside of the project folder (including Orchestrator Assets). Place all the used files within the project folder, zip that folder and upload it to the </w:t>
+      </w:r>
+      <w:proofErr w:type="spellStart"/>
+      <w:r>
+        <w:rPr>
+          <w:rFonts w:ascii="Helvetica" w:eastAsia="Times New Roman" w:hAnsi="Helvetica" w:cs="Helvetica"/>
+          <w:color w:val="333333"/>
+          <w:sz w:val="21"/>
+          <w:szCs w:val="21"/>
+          <w:lang w:val="en-US" w:eastAsia="es-SV"/>
+        </w:rPr>
+        <w:t>UiPath</w:t>
+      </w:r>
+      <w:proofErr w:type="spellEnd"/>
+      <w:r>
+        <w:rPr>
+          <w:rFonts w:ascii="Helvetica" w:eastAsia="Times New Roman" w:hAnsi="Helvetica" w:cs="Helvetica"/>
+          <w:color w:val="333333"/>
+          <w:sz w:val="21"/>
+          <w:szCs w:val="21"/>
+          <w:lang w:val="en-US" w:eastAsia="es-SV"/>
+        </w:rPr>
+        <w:t xml:space="preserve"> Certification Platform.</w:t>
+      </w:r>
+      <w:r>
+        <w:rPr>
+          <w:rFonts w:ascii="Helvetica" w:eastAsia="Times New Roman" w:hAnsi="Helvetica" w:cs="Helvetica"/>
+          <w:color w:val="333333"/>
+          <w:sz w:val="21"/>
+          <w:szCs w:val="21"/>
+          <w:lang w:val="en-US" w:eastAsia="es-SV"/>
+        </w:rPr>
+        <w:br/>
+      </w:r>
+      <w:r>
+        <w:rPr>
+          <w:rFonts w:ascii="Helvetica" w:eastAsia="Times New Roman" w:hAnsi="Helvetica" w:cs="Helvetica"/>
+          <w:color w:val="333333"/>
+          <w:sz w:val="21"/>
+          <w:szCs w:val="21"/>
+          <w:lang w:val="en-US" w:eastAsia="es-SV"/>
+        </w:rPr>
+        <w:br/>
+      </w:r>
+      <w:r>
+        <w:rPr>
+          <w:rFonts w:ascii="Helvetica" w:eastAsia="Times New Roman" w:hAnsi="Helvetica" w:cs="Helvetica"/>
+          <w:b/>
+          <w:bCs/>
+          <w:color w:val="333333"/>
+          <w:sz w:val="21"/>
+          <w:szCs w:val="21"/>
+          <w:bdr w:val="none" w:sz="0" w:space="0" w:color="auto" w:frame="1"/>
+          <w:lang w:val="en-US" w:eastAsia="es-SV"/>
+        </w:rPr>
+        <w:t xml:space="preserve">Zip ALL the used workflow files AND the output Excel file. Then upload the .zip file to the </w:t>
+      </w:r>
+      <w:proofErr w:type="spellStart"/>
+      <w:r>
+        <w:rPr>
+          <w:rFonts w:ascii="Helvetica" w:eastAsia="Times New Roman" w:hAnsi="Helvetica" w:cs="Helvetica"/>
+          <w:b/>
+          <w:bCs/>
+          <w:color w:val="333333"/>
+          <w:sz w:val="21"/>
+          <w:szCs w:val="21"/>
+          <w:bdr w:val="none" w:sz="0" w:space="0" w:color="auto" w:frame="1"/>
+          <w:lang w:val="en-US" w:eastAsia="es-SV"/>
+        </w:rPr>
+        <w:t>UiPath</w:t>
+      </w:r>
+      <w:proofErr w:type="spellEnd"/>
+      <w:r>
+        <w:rPr>
+          <w:rFonts w:ascii="Helvetica" w:eastAsia="Times New Roman" w:hAnsi="Helvetica" w:cs="Helvetica"/>
+          <w:b/>
+          <w:bCs/>
+          <w:color w:val="333333"/>
+          <w:sz w:val="21"/>
+          <w:szCs w:val="21"/>
+          <w:bdr w:val="none" w:sz="0" w:space="0" w:color="auto" w:frame="1"/>
+          <w:lang w:val="en-US" w:eastAsia="es-SV"/>
+        </w:rPr>
+        <w:t xml:space="preserve"> Certification Platform.</w:t>
+      </w:r>
+      <w:r>
+        <w:rPr>
+          <w:rFonts w:ascii="Helvetica" w:eastAsia="Times New Roman" w:hAnsi="Helvetica" w:cs="Helvetica"/>
+          <w:color w:val="333333"/>
+          <w:sz w:val="21"/>
+          <w:szCs w:val="21"/>
+          <w:lang w:val="en-US" w:eastAsia="es-SV"/>
+        </w:rPr>
+        <w:br/>
+      </w:r>
+      <w:r>
+        <w:rPr>
+          <w:rFonts w:ascii="Helvetica" w:eastAsia="Times New Roman" w:hAnsi="Helvetica" w:cs="Helvetica"/>
+          <w:color w:val="333333"/>
+          <w:sz w:val="21"/>
+          <w:szCs w:val="21"/>
+          <w:lang w:val="en-US" w:eastAsia="es-SV"/>
+        </w:rPr>
+        <w:br/>
+      </w:r>
+      <w:proofErr w:type="spellStart"/>
+      <w:r>
+        <w:rPr>
+          <w:rFonts w:ascii="Helvetica" w:eastAsia="Times New Roman" w:hAnsi="Helvetica" w:cs="Helvetica"/>
+          <w:color w:val="333333"/>
+          <w:sz w:val="21"/>
+          <w:szCs w:val="21"/>
+          <w:lang w:eastAsia="es-SV"/>
+        </w:rPr>
+        <w:t>Good</w:t>
+      </w:r>
+      <w:proofErr w:type="spellEnd"/>
+      <w:r>
+        <w:rPr>
+          <w:rFonts w:ascii="Helvetica" w:eastAsia="Times New Roman" w:hAnsi="Helvetica" w:cs="Helvetica"/>
+          <w:color w:val="333333"/>
+          <w:sz w:val="21"/>
+          <w:szCs w:val="21"/>
+          <w:lang w:eastAsia="es-SV"/>
+        </w:rPr>
+        <w:t xml:space="preserve"> </w:t>
+      </w:r>
+      <w:proofErr w:type="spellStart"/>
+      <w:r>
+        <w:rPr>
+          <w:rFonts w:ascii="Helvetica" w:eastAsia="Times New Roman" w:hAnsi="Helvetica" w:cs="Helvetica"/>
+          <w:color w:val="333333"/>
+          <w:sz w:val="21"/>
+          <w:szCs w:val="21"/>
+          <w:lang w:eastAsia="es-SV"/>
+        </w:rPr>
+        <w:t>luck</w:t>
+      </w:r>
+      <w:proofErr w:type="spellEnd"/>
+      <w:r>
+        <w:rPr>
+          <w:rFonts w:ascii="Helvetica" w:eastAsia="Times New Roman" w:hAnsi="Helvetica" w:cs="Helvetica"/>
+          <w:color w:val="333333"/>
+          <w:sz w:val="21"/>
+          <w:szCs w:val="21"/>
+          <w:lang w:eastAsia="es-SV"/>
+        </w:rPr>
+        <w:t>!</w:t>
+      </w:r>
+    </w:p>
+    <w:p>
+      <w:pPr>
+        <w:rPr>
+          <w:rFonts w:ascii="Helvetica" w:eastAsia="Times New Roman" w:hAnsi="Helvetica" w:cs="Helvetica"/>
+          <w:b/>
+          <w:bCs/>
+          <w:color w:val="333333"/>
+          <w:sz w:val="20"/>
+          <w:szCs w:val="20"/>
+          <w:bdr w:val="none" w:sz="0" w:space="0" w:color="auto" w:frame="1"/>
+          <w:lang w:val="en-US" w:eastAsia="es-SV"/>
+        </w:rPr>
+      </w:pPr>
+      <w:bookmarkStart w:id="0" w:name="_GoBack"/>
+      <w:bookmarkEnd w:id="0"/>
+      <w:r>
+        <w:rPr>
+          <w:rFonts w:ascii="Helvetica" w:hAnsi="Helvetica" w:cs="Helvetica"/>
+          <w:b/>
+          <w:bCs/>
+          <w:color w:val="333333"/>
+          <w:sz w:val="20"/>
+          <w:szCs w:val="20"/>
+          <w:bdr w:val="none" w:sz="0" w:space="0" w:color="auto" w:frame="1"/>
+          <w:lang w:val="en-US"/>
+        </w:rPr>
+        <w:br w:type="page"/>
+      </w:r>
+    </w:p>
+    <w:p>
+      <w:pPr>
         <w:pStyle w:val="NormalWeb"/>
         <w:shd w:val="clear" w:color="auto" w:fill="FFFFFF"/>
         <w:spacing w:before="0" w:beforeAutospacing="0" w:after="0" w:afterAutospacing="0"/>
@@ -3804,7 +5110,7 @@
           <w:bdr w:val="none" w:sz="0" w:space="0" w:color="auto" w:frame="1"/>
           <w:lang w:val="en-US"/>
         </w:rPr>
-        <w:t>3</w:t>
+        <w:t>4</w:t>
       </w:r>
     </w:p>
     <w:p>
@@ -3880,8 +5186,6 @@
           <w:szCs w:val="20"/>
         </w:rPr>
       </w:pPr>
-      <w:bookmarkStart w:id="0" w:name="_GoBack"/>
-      <w:bookmarkEnd w:id="0"/>
     </w:p>
     <w:sectPr>
       <w:pgSz w:w="12240" w:h="15840"/>

</xml_diff>